<commit_message>
Added "Azure Functions" example and updated GemBox.Document example projects.
</commit_message>
<xml_diff>
--- a/C#/Mail Merge/Clear Options/MergeClearOptions.docx
+++ b/C#/Mail Merge/Clear Options/MergeClearOptions.docx
@@ -1,6 +1,6 @@
 
 <file path=word/document.xml><?xml version="1.0" encoding="utf-8"?>
-<w:document xmlns:wpc="http://schemas.microsoft.com/office/word/2010/wordprocessingCanvas" xmlns:cx="http://schemas.microsoft.com/office/drawing/2014/chartex" xmlns:cx1="http://schemas.microsoft.com/office/drawing/2015/9/8/chartex" xmlns:cx2="http://schemas.microsoft.com/office/drawing/2015/10/21/chartex" xmlns:cx3="http://schemas.microsoft.com/office/drawing/2016/5/9/chartex" xmlns:cx4="http://schemas.microsoft.com/office/drawing/2016/5/10/chartex" xmlns:cx5="http://schemas.microsoft.com/office/drawing/2016/5/11/chartex" xmlns:cx6="http://schemas.microsoft.com/office/drawing/2016/5/12/chartex" xmlns:cx7="http://schemas.microsoft.com/office/drawing/2016/5/13/chartex" xmlns:cx8="http://schemas.microsoft.com/office/drawing/2016/5/14/chartex" xmlns:mc="http://schemas.openxmlformats.org/markup-compatibility/2006" xmlns:aink="http://schemas.microsoft.com/office/drawing/2016/ink" xmlns:am3d="http://schemas.microsoft.com/office/drawing/2017/model3d" xmlns:o="urn:schemas-microsoft-com:office:office" xmlns:r="http://schemas.openxmlformats.org/officeDocument/2006/relationships" xmlns:m="http://schemas.openxmlformats.org/officeDocument/2006/math" xmlns:v="urn:schemas-microsoft-com:vml" xmlns:wp14="http://schemas.microsoft.com/office/word/2010/wordprocessingDrawing" xmlns:wp="http://schemas.openxmlformats.org/drawingml/2006/wordprocessingDrawing" xmlns:w10="urn:schemas-microsoft-com:office:word" xmlns:w="http://schemas.openxmlformats.org/wordprocessingml/2006/main" xmlns:w14="http://schemas.microsoft.com/office/word/2010/wordml" xmlns:w15="http://schemas.microsoft.com/office/word/2012/wordml" xmlns:w16cid="http://schemas.microsoft.com/office/word/2016/wordml/cid" xmlns:w16se="http://schemas.microsoft.com/office/word/2015/wordml/symex" xmlns:wpg="http://schemas.microsoft.com/office/word/2010/wordprocessingGroup" xmlns:wpi="http://schemas.microsoft.com/office/word/2010/wordprocessingInk" xmlns:wne="http://schemas.microsoft.com/office/word/2006/wordml" xmlns:wps="http://schemas.microsoft.com/office/word/2010/wordprocessingShape" mc:Ignorable="w14 w15 w16se w16cid wp14">
+<w:document xmlns:wpc="http://schemas.microsoft.com/office/word/2010/wordprocessingCanvas" xmlns:cx="http://schemas.microsoft.com/office/drawing/2014/chartex" xmlns:cx1="http://schemas.microsoft.com/office/drawing/2015/9/8/chartex" xmlns:cx2="http://schemas.microsoft.com/office/drawing/2015/10/21/chartex" xmlns:cx3="http://schemas.microsoft.com/office/drawing/2016/5/9/chartex" xmlns:cx4="http://schemas.microsoft.com/office/drawing/2016/5/10/chartex" xmlns:cx5="http://schemas.microsoft.com/office/drawing/2016/5/11/chartex" xmlns:cx6="http://schemas.microsoft.com/office/drawing/2016/5/12/chartex" xmlns:cx7="http://schemas.microsoft.com/office/drawing/2016/5/13/chartex" xmlns:cx8="http://schemas.microsoft.com/office/drawing/2016/5/14/chartex" xmlns:mc="http://schemas.openxmlformats.org/markup-compatibility/2006" xmlns:aink="http://schemas.microsoft.com/office/drawing/2016/ink" xmlns:am3d="http://schemas.microsoft.com/office/drawing/2017/model3d" xmlns:o="urn:schemas-microsoft-com:office:office" xmlns:r="http://schemas.openxmlformats.org/officeDocument/2006/relationships" xmlns:m="http://schemas.openxmlformats.org/officeDocument/2006/math" xmlns:v="urn:schemas-microsoft-com:vml" xmlns:wp14="http://schemas.microsoft.com/office/word/2010/wordprocessingDrawing" xmlns:wp="http://schemas.openxmlformats.org/drawingml/2006/wordprocessingDrawing" xmlns:w10="urn:schemas-microsoft-com:office:word" xmlns:w="http://schemas.openxmlformats.org/wordprocessingml/2006/main" xmlns:w14="http://schemas.microsoft.com/office/word/2010/wordml" xmlns:w15="http://schemas.microsoft.com/office/word/2012/wordml" xmlns:w16cex="http://schemas.microsoft.com/office/word/2018/wordml/cex" xmlns:w16cid="http://schemas.microsoft.com/office/word/2016/wordml/cid" xmlns:w16="http://schemas.microsoft.com/office/word/2018/wordml" xmlns:w16se="http://schemas.microsoft.com/office/word/2015/wordml/symex" xmlns:wpg="http://schemas.microsoft.com/office/word/2010/wordprocessingGroup" xmlns:wpi="http://schemas.microsoft.com/office/word/2010/wordprocessingInk" xmlns:wne="http://schemas.microsoft.com/office/word/2006/wordml" xmlns:wps="http://schemas.microsoft.com/office/word/2010/wordprocessingShape" mc:Ignorable="w14 w15 w16se w16cid w16 w16cex wp14">
   <w:body>
     <w:p>
       <w:pPr>
@@ -475,7 +475,21 @@
           <w:b/>
           <w:bCs/>
         </w:rPr>
-        <w:t>Example3 - Remove the whole range if none of its merged fields was merged.</w:t>
+        <w:t>Example</w:t>
+      </w:r>
+      <w:r>
+        <w:rPr>
+          <w:b/>
+          <w:bCs/>
+        </w:rPr>
+        <w:t>3</w:t>
+      </w:r>
+      <w:r>
+        <w:rPr>
+          <w:b/>
+          <w:bCs/>
+        </w:rPr>
+        <w:t xml:space="preserve"> - Remove table that had only unmerged merge fields.</w:t>
       </w:r>
     </w:p>
     <w:p>
@@ -493,6 +507,357 @@
           <w:noProof/>
         </w:rPr>
         <w:t>«RangeStart:Example3»</w:t>
+      </w:r>
+      <w:r>
+        <w:fldChar w:fldCharType="end"/>
+      </w:r>
+    </w:p>
+    <w:tbl>
+      <w:tblPr>
+        <w:tblStyle w:val="TableGrid"/>
+        <w:tblW w:w="0" w:type="auto"/>
+        <w:shd w:val="clear" w:color="auto" w:fill="FFF2CC" w:themeFill="accent4" w:themeFillTint="33"/>
+        <w:tblLook w:val="04A0" w:firstRow="1" w:lastRow="0" w:firstColumn="1" w:lastColumn="0" w:noHBand="0" w:noVBand="1"/>
+      </w:tblPr>
+      <w:tblGrid>
+        <w:gridCol w:w="4508"/>
+        <w:gridCol w:w="4508"/>
+      </w:tblGrid>
+      <w:tr>
+        <w:tc>
+          <w:tcPr>
+            <w:tcW w:w="9016" w:type="dxa"/>
+            <w:gridSpan w:val="2"/>
+            <w:shd w:val="clear" w:color="auto" w:fill="FFF2CC" w:themeFill="accent4" w:themeFillTint="33"/>
+          </w:tcPr>
+          <w:p>
+            <w:pPr>
+              <w:jc w:val="center"/>
+              <w:rPr>
+                <w:b/>
+                <w:bCs/>
+              </w:rPr>
+            </w:pPr>
+            <w:r>
+              <w:rPr>
+                <w:b/>
+                <w:bCs/>
+              </w:rPr>
+              <w:t>First table</w:t>
+            </w:r>
+          </w:p>
+        </w:tc>
+      </w:tr>
+      <w:tr>
+        <w:tc>
+          <w:tcPr>
+            <w:tcW w:w="4508" w:type="dxa"/>
+            <w:shd w:val="clear" w:color="auto" w:fill="FFF2CC" w:themeFill="accent4" w:themeFillTint="33"/>
+          </w:tcPr>
+          <w:p>
+            <w:r>
+              <w:t>Table</w:t>
+            </w:r>
+            <w:r>
+              <w:t xml:space="preserve"> </w:t>
+            </w:r>
+            <w:r>
+              <w:t>cell</w:t>
+            </w:r>
+            <w:r>
+              <w:t xml:space="preserve"> with </w:t>
+            </w:r>
+            <w:r>
+              <w:rPr>
+                <w:color w:val="FF0000"/>
+              </w:rPr>
+              <w:fldChar w:fldCharType="begin"/>
+            </w:r>
+            <w:r>
+              <w:rPr>
+                <w:color w:val="FF0000"/>
+              </w:rPr>
+              <w:instrText xml:space="preserve"> MERGEFIELD  Empty </w:instrText>
+            </w:r>
+            <w:r>
+              <w:rPr>
+                <w:color w:val="FF0000"/>
+              </w:rPr>
+              <w:fldChar w:fldCharType="separate"/>
+            </w:r>
+            <w:r>
+              <w:rPr>
+                <w:noProof/>
+                <w:color w:val="FF0000"/>
+              </w:rPr>
+              <w:t>«Empty»</w:t>
+            </w:r>
+            <w:r>
+              <w:rPr>
+                <w:color w:val="FF0000"/>
+              </w:rPr>
+              <w:fldChar w:fldCharType="end"/>
+            </w:r>
+            <w:r>
+              <w:t xml:space="preserve"> field.</w:t>
+            </w:r>
+          </w:p>
+        </w:tc>
+        <w:tc>
+          <w:tcPr>
+            <w:tcW w:w="4508" w:type="dxa"/>
+            <w:shd w:val="clear" w:color="auto" w:fill="FFF2CC" w:themeFill="accent4" w:themeFillTint="33"/>
+          </w:tcPr>
+          <w:p>
+            <w:r>
+              <w:t xml:space="preserve">Table cell with </w:t>
+            </w:r>
+            <w:r>
+              <w:rPr>
+                <w:color w:val="FF0000"/>
+              </w:rPr>
+              <w:fldChar w:fldCharType="begin"/>
+            </w:r>
+            <w:r>
+              <w:rPr>
+                <w:color w:val="FF0000"/>
+              </w:rPr>
+              <w:instrText xml:space="preserve"> MERGEFIELD  Empty </w:instrText>
+            </w:r>
+            <w:r>
+              <w:rPr>
+                <w:color w:val="FF0000"/>
+              </w:rPr>
+              <w:fldChar w:fldCharType="separate"/>
+            </w:r>
+            <w:r>
+              <w:rPr>
+                <w:noProof/>
+                <w:color w:val="FF0000"/>
+              </w:rPr>
+              <w:t>«Empty»</w:t>
+            </w:r>
+            <w:r>
+              <w:rPr>
+                <w:color w:val="FF0000"/>
+              </w:rPr>
+              <w:fldChar w:fldCharType="end"/>
+            </w:r>
+            <w:r>
+              <w:t xml:space="preserve"> field.</w:t>
+            </w:r>
+          </w:p>
+        </w:tc>
+      </w:tr>
+    </w:tbl>
+    <w:p/>
+    <w:tbl>
+      <w:tblPr>
+        <w:tblStyle w:val="TableGrid"/>
+        <w:tblW w:w="0" w:type="auto"/>
+        <w:shd w:val="clear" w:color="auto" w:fill="FFF2CC" w:themeFill="accent4" w:themeFillTint="33"/>
+        <w:tblLook w:val="04A0" w:firstRow="1" w:lastRow="0" w:firstColumn="1" w:lastColumn="0" w:noHBand="0" w:noVBand="1"/>
+      </w:tblPr>
+      <w:tblGrid>
+        <w:gridCol w:w="4508"/>
+        <w:gridCol w:w="4508"/>
+      </w:tblGrid>
+      <w:tr>
+        <w:tc>
+          <w:tcPr>
+            <w:tcW w:w="9016" w:type="dxa"/>
+            <w:gridSpan w:val="2"/>
+            <w:shd w:val="clear" w:color="auto" w:fill="FFF2CC" w:themeFill="accent4" w:themeFillTint="33"/>
+          </w:tcPr>
+          <w:p>
+            <w:pPr>
+              <w:jc w:val="center"/>
+              <w:rPr>
+                <w:b/>
+                <w:bCs/>
+              </w:rPr>
+            </w:pPr>
+            <w:r>
+              <w:rPr>
+                <w:b/>
+                <w:bCs/>
+              </w:rPr>
+              <w:t>Second</w:t>
+            </w:r>
+            <w:r>
+              <w:rPr>
+                <w:b/>
+                <w:bCs/>
+              </w:rPr>
+              <w:t xml:space="preserve"> table</w:t>
+            </w:r>
+          </w:p>
+        </w:tc>
+      </w:tr>
+      <w:tr>
+        <w:tc>
+          <w:tcPr>
+            <w:tcW w:w="4508" w:type="dxa"/>
+            <w:shd w:val="clear" w:color="auto" w:fill="FFF2CC" w:themeFill="accent4" w:themeFillTint="33"/>
+          </w:tcPr>
+          <w:p>
+            <w:r>
+              <w:t>Table cell with</w:t>
+            </w:r>
+            <w:r>
+              <w:t xml:space="preserve"> </w:t>
+            </w:r>
+            <w:r>
+              <w:rPr>
+                <w:color w:val="FF0000"/>
+              </w:rPr>
+              <w:fldChar w:fldCharType="begin"/>
+            </w:r>
+            <w:r>
+              <w:rPr>
+                <w:color w:val="FF0000"/>
+              </w:rPr>
+              <w:instrText xml:space="preserve"> MERGEFIELD  Populated </w:instrText>
+            </w:r>
+            <w:r>
+              <w:rPr>
+                <w:color w:val="FF0000"/>
+              </w:rPr>
+              <w:fldChar w:fldCharType="separate"/>
+            </w:r>
+            <w:r>
+              <w:rPr>
+                <w:noProof/>
+                <w:color w:val="FF0000"/>
+              </w:rPr>
+              <w:t>«Populated»</w:t>
+            </w:r>
+            <w:r>
+              <w:rPr>
+                <w:color w:val="FF0000"/>
+              </w:rPr>
+              <w:fldChar w:fldCharType="end"/>
+            </w:r>
+            <w:r>
+              <w:t xml:space="preserve"> fi</w:t>
+            </w:r>
+            <w:r>
+              <w:t>eld.</w:t>
+            </w:r>
+          </w:p>
+        </w:tc>
+        <w:tc>
+          <w:tcPr>
+            <w:tcW w:w="4508" w:type="dxa"/>
+            <w:shd w:val="clear" w:color="auto" w:fill="FFF2CC" w:themeFill="accent4" w:themeFillTint="33"/>
+          </w:tcPr>
+          <w:p>
+            <w:r>
+              <w:t xml:space="preserve">Table cell with </w:t>
+            </w:r>
+            <w:r>
+              <w:rPr>
+                <w:color w:val="FF0000"/>
+              </w:rPr>
+              <w:fldChar w:fldCharType="begin"/>
+            </w:r>
+            <w:r>
+              <w:rPr>
+                <w:color w:val="FF0000"/>
+              </w:rPr>
+              <w:instrText xml:space="preserve"> MERGEFIELD  Empty </w:instrText>
+            </w:r>
+            <w:r>
+              <w:rPr>
+                <w:color w:val="FF0000"/>
+              </w:rPr>
+              <w:fldChar w:fldCharType="separate"/>
+            </w:r>
+            <w:r>
+              <w:rPr>
+                <w:noProof/>
+                <w:color w:val="FF0000"/>
+              </w:rPr>
+              <w:t>«Empty»</w:t>
+            </w:r>
+            <w:r>
+              <w:rPr>
+                <w:color w:val="FF0000"/>
+              </w:rPr>
+              <w:fldChar w:fldCharType="end"/>
+            </w:r>
+            <w:r>
+              <w:t xml:space="preserve"> field.</w:t>
+            </w:r>
+          </w:p>
+        </w:tc>
+      </w:tr>
+    </w:tbl>
+    <w:p>
+      <w:r>
+        <w:fldChar w:fldCharType="begin"/>
+      </w:r>
+      <w:r>
+        <w:instrText xml:space="preserve"> MERGEFIELD  RangeEnd:Example3 </w:instrText>
+      </w:r>
+      <w:r>
+        <w:fldChar w:fldCharType="separate"/>
+      </w:r>
+      <w:r>
+        <w:rPr>
+          <w:noProof/>
+        </w:rPr>
+        <w:t>«RangeEnd:Example3»</w:t>
+      </w:r>
+      <w:r>
+        <w:fldChar w:fldCharType="end"/>
+      </w:r>
+    </w:p>
+    <w:p/>
+    <w:p>
+      <w:pPr>
+        <w:rPr>
+          <w:b/>
+          <w:bCs/>
+        </w:rPr>
+      </w:pPr>
+      <w:r>
+        <w:rPr>
+          <w:b/>
+          <w:bCs/>
+        </w:rPr>
+        <w:t>Example</w:t>
+      </w:r>
+      <w:r>
+        <w:rPr>
+          <w:b/>
+          <w:bCs/>
+        </w:rPr>
+        <w:t>4</w:t>
+      </w:r>
+      <w:r>
+        <w:rPr>
+          <w:b/>
+          <w:bCs/>
+        </w:rPr>
+        <w:t xml:space="preserve"> - Remove the whole range if none of its merged fields was merged.</w:t>
+      </w:r>
+    </w:p>
+    <w:p>
+      <w:r>
+        <w:fldChar w:fldCharType="begin"/>
+      </w:r>
+      <w:r>
+        <w:instrText xml:space="preserve"> MERGEFIELD  RangeStart:Example4 </w:instrText>
+      </w:r>
+      <w:r>
+        <w:fldChar w:fldCharType="separate"/>
+      </w:r>
+      <w:r>
+        <w:rPr>
+          <w:noProof/>
+        </w:rPr>
+        <w:t>«RangeStart:Example4»</w:t>
       </w:r>
       <w:r>
         <w:fldChar w:fldCharType="end"/>
@@ -746,7 +1111,7 @@
         <w:fldChar w:fldCharType="begin"/>
       </w:r>
       <w:r>
-        <w:instrText xml:space="preserve"> MERGEFIELD  RangeEnd:Example3 </w:instrText>
+        <w:instrText xml:space="preserve"> MERGEFIELD  RangeEnd:Example4 </w:instrText>
       </w:r>
       <w:r>
         <w:fldChar w:fldCharType="separate"/>
@@ -755,13 +1120,11 @@
         <w:rPr>
           <w:noProof/>
         </w:rPr>
-        <w:t>«RangeEnd:Example3»</w:t>
+        <w:t>«RangeEnd:Example4»</w:t>
       </w:r>
       <w:r>
         <w:fldChar w:fldCharType="end"/>
       </w:r>
-      <w:bookmarkStart w:id="0" w:name="_GoBack"/>
-      <w:bookmarkEnd w:id="0"/>
     </w:p>
     <w:sectPr>
       <w:pgSz w:w="11906" w:h="16838"/>
@@ -774,7 +1137,7 @@
 </file>
 
 <file path=word/styles.xml><?xml version="1.0" encoding="utf-8"?>
-<w:styles xmlns:mc="http://schemas.openxmlformats.org/markup-compatibility/2006" xmlns:r="http://schemas.openxmlformats.org/officeDocument/2006/relationships" xmlns:w="http://schemas.openxmlformats.org/wordprocessingml/2006/main" xmlns:w14="http://schemas.microsoft.com/office/word/2010/wordml" xmlns:w15="http://schemas.microsoft.com/office/word/2012/wordml" xmlns:w16cid="http://schemas.microsoft.com/office/word/2016/wordml/cid" xmlns:w16se="http://schemas.microsoft.com/office/word/2015/wordml/symex" mc:Ignorable="w14 w15 w16se w16cid">
+<w:styles xmlns:mc="http://schemas.openxmlformats.org/markup-compatibility/2006" xmlns:r="http://schemas.openxmlformats.org/officeDocument/2006/relationships" xmlns:w="http://schemas.openxmlformats.org/wordprocessingml/2006/main" xmlns:w14="http://schemas.microsoft.com/office/word/2010/wordml" xmlns:w15="http://schemas.microsoft.com/office/word/2012/wordml" xmlns:w16cex="http://schemas.microsoft.com/office/word/2018/wordml/cex" xmlns:w16cid="http://schemas.microsoft.com/office/word/2016/wordml/cid" xmlns:w16="http://schemas.microsoft.com/office/word/2018/wordml" xmlns:w16se="http://schemas.microsoft.com/office/word/2015/wordml/symex" mc:Ignorable="w14 w15 w16se w16cid w16 w16cex">
   <w:docDefaults>
     <w:rPrDefault>
       <w:rPr>
@@ -790,7 +1153,7 @@
       </w:pPr>
     </w:pPrDefault>
   </w:docDefaults>
-  <w:latentStyles w:defLockedState="0" w:defUIPriority="99" w:defSemiHidden="0" w:defUnhideWhenUsed="0" w:defQFormat="0" w:count="377">
+  <w:latentStyles w:defLockedState="0" w:defUIPriority="99" w:defSemiHidden="0" w:defUnhideWhenUsed="0" w:defQFormat="0" w:count="376">
     <w:lsdException w:name="Normal" w:uiPriority="0" w:qFormat="1"/>
     <w:lsdException w:name="heading 1" w:uiPriority="9" w:qFormat="1"/>
     <w:lsdException w:name="heading 2" w:semiHidden="1" w:uiPriority="9" w:unhideWhenUsed="1" w:qFormat="1"/>
@@ -1167,14 +1530,13 @@
     <w:lsdException w:name="Hashtag" w:semiHidden="1" w:unhideWhenUsed="1"/>
     <w:lsdException w:name="Unresolved Mention" w:semiHidden="1" w:unhideWhenUsed="1"/>
     <w:lsdException w:name="Smart Link" w:semiHidden="1" w:unhideWhenUsed="1"/>
-    <w:lsdException w:name="Smart Link Error" w:semiHidden="1" w:unhideWhenUsed="1"/>
   </w:latentStyles>
   <w:style w:type="paragraph" w:default="1" w:styleId="Normal">
     <w:name w:val="Normal"/>
     <w:qFormat/>
-    <w:rsid w:val="0084225F"/>
+    <w:rsid w:val="00411706"/>
     <w:pPr>
-      <w:spacing w:before="120" w:after="120" w:line="240" w:lineRule="auto"/>
+      <w:spacing w:before="80" w:after="80" w:line="240" w:lineRule="auto"/>
     </w:pPr>
     <w:rPr>
       <w:lang w:val="en-GB"/>

</xml_diff>